<commit_message>
En cours de dev
</commit_message>
<xml_diff>
--- a/Docs/ANALYSECamille.docx
+++ b/Docs/ANALYSECamille.docx
@@ -42,6 +42,15 @@
       </w:r>
     </w:p>
     <w:p>
+      <w:pPr>
+        <w:rPr>
+          <w:rStyle w:val="Lienhypertexte"/>
+          <w:b/>
+          <w:bCs/>
+          <w:color w:val="auto"/>
+          <w:u w:val="none"/>
+        </w:rPr>
+      </w:pPr>
       <w:hyperlink r:id="rId5" w:history="1">
         <w:r>
           <w:rPr>
@@ -53,6 +62,18 @@
       <w:r>
         <w:t xml:space="preserve"> </w:t>
       </w:r>
+      <w:proofErr w:type="spellStart"/>
+      <w:r>
+        <w:rPr>
+          <w:rStyle w:val="Lienhypertexte"/>
+          <w:b/>
+          <w:bCs/>
+          <w:color w:val="auto"/>
+          <w:u w:val="none"/>
+        </w:rPr>
+        <w:t>shopify</w:t>
+      </w:r>
+      <w:proofErr w:type="spellEnd"/>
       <w:r>
         <w:br/>
       </w:r>
@@ -67,6 +88,18 @@
       <w:r>
         <w:t xml:space="preserve"> </w:t>
       </w:r>
+      <w:proofErr w:type="spellStart"/>
+      <w:r>
+        <w:rPr>
+          <w:rStyle w:val="Lienhypertexte"/>
+          <w:b/>
+          <w:bCs/>
+          <w:color w:val="auto"/>
+          <w:u w:val="none"/>
+        </w:rPr>
+        <w:t>shopify</w:t>
+      </w:r>
+      <w:proofErr w:type="spellEnd"/>
       <w:r>
         <w:br/>
       </w:r>
@@ -75,88 +108,289 @@
           <w:rPr>
             <w:rStyle w:val="Lienhypertexte"/>
           </w:rPr>
-          <w:t>https://missboon.ca/collections</w:t>
+          <w:t>https://missboon.ca/col</w:t>
+        </w:r>
+        <w:r>
+          <w:rPr>
+            <w:rStyle w:val="Lienhypertexte"/>
+          </w:rPr>
+          <w:t>l</w:t>
+        </w:r>
+        <w:r>
+          <w:rPr>
+            <w:rStyle w:val="Lienhypertexte"/>
+          </w:rPr>
+          <w:t>ec</w:t>
+        </w:r>
+        <w:r>
+          <w:rPr>
+            <w:rStyle w:val="Lienhypertexte"/>
+          </w:rPr>
+          <w:t>t</w:t>
+        </w:r>
+        <w:r>
+          <w:rPr>
+            <w:rStyle w:val="Lienhypertexte"/>
+          </w:rPr>
+          <w:t>ions</w:t>
         </w:r>
       </w:hyperlink>
       <w:r>
+        <w:rPr>
+          <w:rStyle w:val="Lienhypertexte"/>
+        </w:rPr>
+        <w:t xml:space="preserve"> </w:t>
+      </w:r>
+      <w:proofErr w:type="spellStart"/>
+      <w:r>
+        <w:rPr>
+          <w:rStyle w:val="Lienhypertexte"/>
+          <w:b/>
+          <w:bCs/>
+          <w:color w:val="auto"/>
+          <w:u w:val="none"/>
+        </w:rPr>
+        <w:t>shopify</w:t>
+      </w:r>
+      <w:proofErr w:type="spellEnd"/>
+    </w:p>
+    <w:p>
+      <w:pPr>
+        <w:rPr>
+          <w:rStyle w:val="Lienhypertexte"/>
+          <w:b/>
+          <w:bCs/>
+          <w:color w:val="auto"/>
+          <w:u w:val="none"/>
+        </w:rPr>
+      </w:pPr>
+      <w:hyperlink r:id="rId8" w:history="1">
+        <w:r>
+          <w:rPr>
+            <w:rStyle w:val="Lienhypertexte"/>
+          </w:rPr>
+          <w:t>https://nst</w:t>
+        </w:r>
+        <w:r>
+          <w:rPr>
+            <w:rStyle w:val="Lienhypertexte"/>
+          </w:rPr>
+          <w:t>r</w:t>
+        </w:r>
+        <w:r>
+          <w:rPr>
+            <w:rStyle w:val="Lienhypertexte"/>
+          </w:rPr>
+          <w:t>opicals.c</w:t>
+        </w:r>
+        <w:r>
+          <w:rPr>
+            <w:rStyle w:val="Lienhypertexte"/>
+          </w:rPr>
+          <w:t>o</w:t>
+        </w:r>
+        <w:r>
+          <w:rPr>
+            <w:rStyle w:val="Lienhypertexte"/>
+          </w:rPr>
+          <w:t>m/</w:t>
+        </w:r>
+      </w:hyperlink>
+      <w:r>
+        <w:t xml:space="preserve"> </w:t>
+      </w:r>
+      <w:proofErr w:type="spellStart"/>
+      <w:r>
+        <w:rPr>
+          <w:rStyle w:val="Lienhypertexte"/>
+          <w:b/>
+          <w:bCs/>
+          <w:color w:val="auto"/>
+          <w:u w:val="none"/>
+        </w:rPr>
+        <w:t>shopify</w:t>
+      </w:r>
+      <w:proofErr w:type="spellEnd"/>
+    </w:p>
+    <w:p>
+      <w:hyperlink r:id="rId9" w:history="1">
+        <w:r>
+          <w:rPr>
+            <w:rStyle w:val="Lienhypertexte"/>
+          </w:rPr>
+          <w:t>https://aroidsshop.</w:t>
+        </w:r>
+        <w:r>
+          <w:rPr>
+            <w:rStyle w:val="Lienhypertexte"/>
+          </w:rPr>
+          <w:t>c</w:t>
+        </w:r>
+        <w:r>
+          <w:rPr>
+            <w:rStyle w:val="Lienhypertexte"/>
+          </w:rPr>
+          <w:t>om/en</w:t>
+        </w:r>
+      </w:hyperlink>
+      <w:r>
+        <w:t xml:space="preserve"> </w:t>
+      </w:r>
+      <w:proofErr w:type="spellStart"/>
+      <w:r>
+        <w:rPr>
+          <w:rStyle w:val="Lienhypertexte"/>
+          <w:b/>
+          <w:bCs/>
+          <w:color w:val="auto"/>
+          <w:u w:val="none"/>
+        </w:rPr>
+        <w:t>shopify</w:t>
+      </w:r>
+      <w:proofErr w:type="spellEnd"/>
+    </w:p>
+    <w:p/>
+    <w:p>
+      <w:pPr>
+        <w:rPr>
+          <w:rStyle w:val="Lienhypertexte"/>
+          <w:color w:val="auto"/>
+          <w:u w:val="none"/>
+        </w:rPr>
+      </w:pPr>
+      <w:r>
+        <w:rPr>
+          <w:rStyle w:val="Lienhypertexte"/>
+          <w:color w:val="auto"/>
+          <w:u w:val="none"/>
+        </w:rPr>
+        <w:t>Restent à faire :</w:t>
+      </w:r>
+    </w:p>
+    <w:p>
+      <w:hyperlink r:id="rId10" w:history="1">
+        <w:r>
+          <w:rPr>
+            <w:rStyle w:val="Lienhypertexte"/>
+          </w:rPr>
+          <w:t>https://tropicoutureplan</w:t>
+        </w:r>
+        <w:r>
+          <w:rPr>
+            <w:rStyle w:val="Lienhypertexte"/>
+          </w:rPr>
+          <w:t>t</w:t>
+        </w:r>
+        <w:r>
+          <w:rPr>
+            <w:rStyle w:val="Lienhypertexte"/>
+          </w:rPr>
+          <w:t>s.com/</w:t>
+        </w:r>
+      </w:hyperlink>
+      <w:r>
+        <w:t xml:space="preserve"> </w:t>
+      </w:r>
+      <w:r>
+        <w:t xml:space="preserve"> </w:t>
+      </w:r>
+      <w:proofErr w:type="spellStart"/>
+      <w:r>
+        <w:rPr>
+          <w:rStyle w:val="Lienhypertexte"/>
+          <w:b/>
+          <w:bCs/>
+          <w:color w:val="auto"/>
+          <w:u w:val="none"/>
+        </w:rPr>
+        <w:t>lightspeed</w:t>
+      </w:r>
+      <w:proofErr w:type="spellEnd"/>
+      <w:r>
         <w:br/>
       </w:r>
-      <w:hyperlink r:id="rId8" w:history="1">
-        <w:r>
-          <w:rPr>
-            <w:rStyle w:val="Lienhypertexte"/>
-          </w:rPr>
-          <w:t>https://tropicoutu</w:t>
-        </w:r>
-        <w:r>
-          <w:rPr>
-            <w:rStyle w:val="Lienhypertexte"/>
-          </w:rPr>
-          <w:t>r</w:t>
-        </w:r>
-        <w:r>
-          <w:rPr>
-            <w:rStyle w:val="Lienhypertexte"/>
-          </w:rPr>
-          <w:t>eplants.com/</w:t>
+      <w:hyperlink r:id="rId11" w:history="1">
+        <w:r>
+          <w:rPr>
+            <w:rStyle w:val="Lienhypertexte"/>
+          </w:rPr>
+          <w:t>https://plan</w:t>
+        </w:r>
+        <w:r>
+          <w:rPr>
+            <w:rStyle w:val="Lienhypertexte"/>
+          </w:rPr>
+          <w:t>t</w:t>
+        </w:r>
+        <w:r>
+          <w:rPr>
+            <w:rStyle w:val="Lienhypertexte"/>
+          </w:rPr>
+          <w:t>swithpearl.ca/</w:t>
         </w:r>
       </w:hyperlink>
       <w:r>
         <w:t xml:space="preserve"> </w:t>
       </w:r>
-      <w:r>
-        <w:br/>
-      </w:r>
-      <w:hyperlink r:id="rId9" w:history="1">
-        <w:r>
-          <w:rPr>
-            <w:rStyle w:val="Lienhypertexte"/>
-          </w:rPr>
-          <w:t>https://plantswithpearl.ca/</w:t>
+      <w:proofErr w:type="spellStart"/>
+      <w:r>
+        <w:rPr>
+          <w:rStyle w:val="Lienhypertexte"/>
+          <w:b/>
+          <w:bCs/>
+          <w:color w:val="auto"/>
+          <w:u w:val="none"/>
+        </w:rPr>
+        <w:t>shopify</w:t>
+      </w:r>
+      <w:proofErr w:type="spellEnd"/>
+      <w:r>
+        <w:rPr>
+          <w:rStyle w:val="Lienhypertexte"/>
+          <w:b/>
+          <w:bCs/>
+          <w:color w:val="auto"/>
+          <w:u w:val="none"/>
+        </w:rPr>
+        <w:t xml:space="preserve"> pas ouvert</w:t>
+      </w:r>
+    </w:p>
+    <w:p>
+      <w:hyperlink r:id="rId12" w:history="1">
+        <w:r>
+          <w:rPr>
+            <w:rStyle w:val="Lienhypertexte"/>
+          </w:rPr>
+          <w:t>https://www.ayastropic</w:t>
+        </w:r>
+        <w:r>
+          <w:rPr>
+            <w:rStyle w:val="Lienhypertexte"/>
+          </w:rPr>
+          <w:t>a</w:t>
+        </w:r>
+        <w:r>
+          <w:rPr>
+            <w:rStyle w:val="Lienhypertexte"/>
+          </w:rPr>
+          <w:t>lplants.com/en/</w:t>
         </w:r>
       </w:hyperlink>
       <w:r>
         <w:t xml:space="preserve"> </w:t>
       </w:r>
-    </w:p>
-    <w:p>
-      <w:hyperlink r:id="rId10" w:history="1">
-        <w:r>
-          <w:rPr>
-            <w:rStyle w:val="Lienhypertexte"/>
-          </w:rPr>
-          <w:t>https://nstropicals.com/</w:t>
-        </w:r>
-      </w:hyperlink>
-      <w:r>
-        <w:t xml:space="preserve"> </w:t>
-      </w:r>
-    </w:p>
-    <w:p>
-      <w:hyperlink r:id="rId11" w:history="1">
-        <w:r>
-          <w:rPr>
-            <w:rStyle w:val="Lienhypertexte"/>
-          </w:rPr>
-          <w:t>https://www.ayastropicalplants.com/en/</w:t>
-        </w:r>
-      </w:hyperlink>
-      <w:r>
-        <w:t xml:space="preserve"> </w:t>
-      </w:r>
-    </w:p>
-    <w:p>
-      <w:hyperlink r:id="rId12" w:history="1">
-        <w:r>
-          <w:rPr>
-            <w:rStyle w:val="Lienhypertexte"/>
-          </w:rPr>
-          <w:t>https://aroidsshop.com/en</w:t>
-        </w:r>
-      </w:hyperlink>
-      <w:r>
-        <w:t xml:space="preserve"> </w:t>
-      </w:r>
+      <w:proofErr w:type="spellStart"/>
+      <w:r>
+        <w:rPr>
+          <w:rStyle w:val="Lienhypertexte"/>
+          <w:b/>
+          <w:bCs/>
+          <w:color w:val="auto"/>
+          <w:u w:val="none"/>
+        </w:rPr>
+        <w:t>lightspeed</w:t>
+      </w:r>
+      <w:proofErr w:type="spellEnd"/>
     </w:p>
     <w:p/>
     <w:p>
@@ -406,6 +640,7 @@
         </w:numPr>
       </w:pPr>
       <w:r>
+        <w:lastRenderedPageBreak/>
         <w:t xml:space="preserve">Philodendron </w:t>
       </w:r>
       <w:proofErr w:type="spellStart"/>
@@ -440,7 +675,6 @@
         </w:numPr>
       </w:pPr>
       <w:r>
-        <w:lastRenderedPageBreak/>
         <w:t xml:space="preserve">Philodendron </w:t>
       </w:r>
       <w:proofErr w:type="spellStart"/>

</xml_diff>